<commit_message>
added dylans login page to react app
</commit_message>
<xml_diff>
--- a/documentation/Documentation.docx
+++ b/documentation/Documentation.docx
@@ -154,13 +154,7 @@
         <w:rPr>
           <w:rFonts w:ascii="Times New Roman" w:hAnsi="Times New Roman" w:cs="Times New Roman"/>
         </w:rPr>
-        <w:t>Add Class Page –</w:t>
-      </w:r>
-      <w:r>
-        <w:rPr>
-          <w:rFonts w:ascii="Times New Roman" w:hAnsi="Times New Roman" w:cs="Times New Roman"/>
-        </w:rPr>
-        <w:t xml:space="preserve"> User can enter the class course and join that classes page. If that page has not been created yet, it will automatically be created</w:t>
+        <w:t>Add Class Page – User can enter the class course and join that classes page. If that page has not been created yet, it will automatically be created</w:t>
       </w:r>
       <w:r>
         <w:rPr>
@@ -295,6 +289,54 @@
           <w:rFonts w:ascii="Times New Roman" w:hAnsi="Times New Roman" w:cs="Times New Roman"/>
         </w:rPr>
         <w:t>Rate Class – User can rate the class and leave a review for other people to see. They can provide tips and tricks for what to expect</w:t>
+      </w:r>
+    </w:p>
+    <w:p>
+      <w:pPr>
+        <w:pStyle w:val="ListParagraph"/>
+        <w:numPr>
+          <w:ilvl w:val="0"/>
+          <w:numId w:val="1"/>
+        </w:numPr>
+        <w:rPr>
+          <w:rFonts w:ascii="Times New Roman" w:hAnsi="Times New Roman" w:cs="Times New Roman"/>
+        </w:rPr>
+      </w:pPr>
+      <w:r>
+        <w:rPr>
+          <w:rFonts w:ascii="Times New Roman" w:hAnsi="Times New Roman" w:cs="Times New Roman"/>
+        </w:rPr>
+        <w:t xml:space="preserve">Study Resources – Links to Quizlets, Helpful Articles, </w:t>
+      </w:r>
+      <w:r>
+        <w:rPr>
+          <w:rFonts w:ascii="Times New Roman" w:hAnsi="Times New Roman" w:cs="Times New Roman"/>
+        </w:rPr>
+        <w:t>Flashcards, etc.</w:t>
+      </w:r>
+    </w:p>
+    <w:p>
+      <w:pPr>
+        <w:pStyle w:val="ListParagraph"/>
+        <w:numPr>
+          <w:ilvl w:val="0"/>
+          <w:numId w:val="1"/>
+        </w:numPr>
+        <w:rPr>
+          <w:rFonts w:ascii="Times New Roman" w:hAnsi="Times New Roman" w:cs="Times New Roman"/>
+        </w:rPr>
+      </w:pPr>
+      <w:r>
+        <w:rPr>
+          <w:rFonts w:ascii="Times New Roman" w:hAnsi="Times New Roman" w:cs="Times New Roman"/>
+        </w:rPr>
+        <w:t>Help / Tutoring – 1 on 1 chats with other students to help with projects</w:t>
+      </w:r>
+      <w:r>
+        <w:rPr>
+          <w:rFonts w:ascii="Times New Roman" w:hAnsi="Times New Roman" w:cs="Times New Roman"/>
+        </w:rPr>
+        <w:t>.</w:t>
       </w:r>
     </w:p>
     <w:p>

</xml_diff>